<commit_message>
retter json.js på backend
</commit_message>
<xml_diff>
--- a/midi_json-backend/read.docx
+++ b/midi_json-backend/read.docx
@@ -10,211 +10,29 @@
       </w:pPr>
       <w:r>
         <w:rPr>
-          <w:lang w:val="da-DK"/>
-        </w:rPr>
-        <w:t>Jeg har skrevet en Demo program til at behandle json filer:</w:t>
-      </w:r>
-    </w:p>
-    <w:p>
-      <w:pPr>
-        <w:pStyle w:val="Listeafsnit"/>
-        <w:numPr>
-          <w:ilvl w:val="0"/>
-          <w:numId w:val="5"/>
-        </w:numPr>
-        <w:rPr>
-          <w:lang w:val="da-DK"/>
-        </w:rPr>
-      </w:pPr>
-      <w:r>
-        <w:rPr>
-          <w:lang w:val="da-DK"/>
-        </w:rPr>
-        <w:t>For eksempel jeg får 6 json file fra 6 users (user1, user</w:t>
-      </w:r>
-      <w:r>
-        <w:rPr>
-          <w:lang w:val="da-DK"/>
-        </w:rPr>
-        <w:t>2…</w:t>
-      </w:r>
-      <w:r>
-        <w:rPr>
-          <w:lang w:val="da-DK"/>
-        </w:rPr>
-        <w:t>user6)</w:t>
-      </w:r>
-    </w:p>
-    <w:p>
-      <w:pPr>
-        <w:pStyle w:val="Listeafsnit"/>
-        <w:numPr>
-          <w:ilvl w:val="0"/>
-          <w:numId w:val="5"/>
-        </w:numPr>
-        <w:rPr>
-          <w:lang w:val="da-DK"/>
-        </w:rPr>
-      </w:pPr>
-      <w:r>
-        <w:rPr>
-          <w:lang w:val="da-DK"/>
-        </w:rPr>
-        <w:t xml:space="preserve">For at synkronisere dem, jeg gemmer dem </w:t>
-      </w:r>
-      <w:r>
-        <w:rPr>
-          <w:lang w:val="da-DK"/>
-        </w:rPr>
-        <w:t>på midlertidige</w:t>
-      </w:r>
-      <w:r>
-        <w:rPr>
-          <w:lang w:val="da-DK"/>
-        </w:rPr>
-        <w:t xml:space="preserve"> </w:t>
-      </w:r>
-      <w:r>
-        <w:rPr>
-          <w:lang w:val="da-DK"/>
-        </w:rPr>
-        <w:t>file</w:t>
-      </w:r>
-      <w:r>
-        <w:rPr>
-          <w:lang w:val="da-DK"/>
-        </w:rPr>
-        <w:t xml:space="preserve"> ”input”</w:t>
-      </w:r>
-      <w:r>
-        <w:rPr>
-          <w:lang w:val="da-DK"/>
-        </w:rPr>
-        <w:t xml:space="preserve"> i </w:t>
-      </w:r>
-      <w:r>
-        <w:rPr>
-          <w:lang w:val="da-DK"/>
-        </w:rPr>
-        <w:t>hukommelsen</w:t>
-      </w:r>
-      <w:r>
-        <w:rPr>
-          <w:lang w:val="da-DK"/>
-        </w:rPr>
-        <w:t xml:space="preserve"> </w:t>
-      </w:r>
-      <w:r>
-        <w:rPr>
-          <w:lang w:val="da-DK"/>
-        </w:rPr>
-        <w:t>(ikke bruger database</w:t>
-      </w:r>
-      <w:r>
-        <w:rPr>
-          <w:lang w:val="da-DK"/>
-        </w:rPr>
-        <w:t xml:space="preserve"> som mongodb</w:t>
-      </w:r>
-      <w:r>
-        <w:rPr>
-          <w:lang w:val="da-DK"/>
-        </w:rPr>
-        <w:t>)</w:t>
-      </w:r>
-    </w:p>
-    <w:p>
-      <w:pPr>
-        <w:pStyle w:val="Listeafsnit"/>
-        <w:numPr>
-          <w:ilvl w:val="0"/>
-          <w:numId w:val="5"/>
-        </w:numPr>
-        <w:rPr>
-          <w:lang w:val="da-DK"/>
-        </w:rPr>
-      </w:pPr>
-      <w:r>
-        <w:rPr>
-          <w:lang w:val="da-DK"/>
-        </w:rPr>
-        <w:t xml:space="preserve">Bagefter sender jeg denne fil til klient via </w:t>
-      </w:r>
-      <w:hyperlink r:id="rId5" w:history="1">
-        <w:r>
-          <w:rPr>
-            <w:rStyle w:val="Hyperlink"/>
-            <w:lang w:val="da-DK"/>
-          </w:rPr>
-          <w:t>http://localhost:3000/users</w:t>
-        </w:r>
-      </w:hyperlink>
-    </w:p>
-    <w:p>
-      <w:pPr>
-        <w:pStyle w:val="FormateretHTML"/>
-        <w:shd w:val="clear" w:color="auto" w:fill="F7F7F7"/>
-        <w:spacing w:after="360"/>
-        <w:rPr>
-          <w:color w:val="333333"/>
-          <w:sz w:val="18"/>
-          <w:szCs w:val="18"/>
-          <w:lang w:val="da-DK"/>
-        </w:rPr>
-      </w:pPr>
-      <w:r>
-        <w:rPr>
-          <w:sz w:val="18"/>
-          <w:szCs w:val="18"/>
-          <w:lang w:val="da-DK"/>
-        </w:rPr>
-        <w:t>For at køre program</w:t>
-      </w:r>
-      <w:r>
-        <w:rPr>
-          <w:sz w:val="18"/>
-          <w:szCs w:val="18"/>
-          <w:lang w:val="da-DK"/>
-        </w:rPr>
-        <w:t>, skal installere express og tempfile (</w:t>
-      </w:r>
-      <w:r>
-        <w:rPr>
-          <w:rFonts w:ascii="Consolas" w:hAnsi="Consolas"/>
-          <w:color w:val="333333"/>
-          <w:sz w:val="18"/>
-          <w:szCs w:val="18"/>
-          <w:shd w:val="clear" w:color="auto" w:fill="F7F7F7"/>
-        </w:rPr>
-        <w:t>npm install tempfile</w:t>
-      </w:r>
-      <w:r>
-        <w:rPr>
-          <w:rFonts w:ascii="Consolas" w:hAnsi="Consolas"/>
-          <w:color w:val="333333"/>
-          <w:sz w:val="18"/>
-          <w:szCs w:val="18"/>
-          <w:shd w:val="clear" w:color="auto" w:fill="F7F7F7"/>
-          <w:lang w:val="da-DK"/>
-        </w:rPr>
-        <w:t>)</w:t>
-      </w:r>
-    </w:p>
-    <w:p>
-      <w:pPr>
-        <w:pStyle w:val="Listeafsnit"/>
-        <w:rPr>
-          <w:lang w:val="da-DK"/>
-        </w:rPr>
-      </w:pPr>
-      <w:r>
-        <w:rPr>
+          <w:noProof/>
           <w:lang w:val="da-DK"/>
         </w:rPr>
         <w:drawing>
-          <wp:inline distT="0" distB="0" distL="0" distR="0" wp14:anchorId="47C6E40C" wp14:editId="31D9DBED">
-            <wp:extent cx="5731510" cy="3028315"/>
-            <wp:effectExtent l="0" t="0" r="2540" b="635"/>
+          <wp:anchor distT="0" distB="0" distL="114300" distR="114300" simplePos="0" relativeHeight="251657216" behindDoc="0" locked="0" layoutInCell="1" allowOverlap="1" wp14:anchorId="47C6E40C" wp14:editId="3E43E313">
+            <wp:simplePos x="0" y="0"/>
+            <wp:positionH relativeFrom="column">
+              <wp:posOffset>842673</wp:posOffset>
+            </wp:positionH>
+            <wp:positionV relativeFrom="paragraph">
+              <wp:posOffset>263801</wp:posOffset>
+            </wp:positionV>
+            <wp:extent cx="2709253" cy="1431468"/>
+            <wp:effectExtent l="0" t="0" r="0" b="0"/>
+            <wp:wrapThrough wrapText="bothSides">
+              <wp:wrapPolygon edited="0">
+                <wp:start x="0" y="0"/>
+                <wp:lineTo x="0" y="21274"/>
+                <wp:lineTo x="21418" y="21274"/>
+                <wp:lineTo x="21418" y="0"/>
+                <wp:lineTo x="0" y="0"/>
+              </wp:wrapPolygon>
+            </wp:wrapThrough>
             <wp:docPr id="1" name="Billede 1"/>
             <wp:cNvGraphicFramePr>
               <a:graphicFrameLocks xmlns:a="http://schemas.openxmlformats.org/drawingml/2006/main" noChangeAspect="1"/>
@@ -227,7 +45,13 @@
                     <pic:cNvPicPr/>
                   </pic:nvPicPr>
                   <pic:blipFill>
-                    <a:blip r:embed="rId6"/>
+                    <a:blip r:embed="rId5" cstate="print">
+                      <a:extLst>
+                        <a:ext uri="{28A0092B-C50C-407E-A947-70E740481C1C}">
+                          <a14:useLocalDpi xmlns:a14="http://schemas.microsoft.com/office/drawing/2010/main" val="0"/>
+                        </a:ext>
+                      </a:extLst>
+                    </a:blip>
                     <a:stretch>
                       <a:fillRect/>
                     </a:stretch>
@@ -235,7 +59,7 @@
                   <pic:spPr>
                     <a:xfrm>
                       <a:off x="0" y="0"/>
-                      <a:ext cx="5731510" cy="3028315"/>
+                      <a:ext cx="2709253" cy="1431468"/>
                     </a:xfrm>
                     <a:prstGeom prst="rect">
                       <a:avLst/>
@@ -244,39 +68,362 @@
                 </pic:pic>
               </a:graphicData>
             </a:graphic>
-          </wp:inline>
+            <wp14:sizeRelH relativeFrom="page">
+              <wp14:pctWidth>0</wp14:pctWidth>
+            </wp14:sizeRelH>
+            <wp14:sizeRelV relativeFrom="page">
+              <wp14:pctHeight>0</wp14:pctHeight>
+            </wp14:sizeRelV>
+          </wp:anchor>
         </w:drawing>
       </w:r>
-    </w:p>
-    <w:p>
-      <w:pPr>
-        <w:rPr>
-          <w:lang w:val="da-DK"/>
-        </w:rPr>
-      </w:pPr>
-      <w:r>
-        <w:rPr>
-          <w:lang w:val="da-DK"/>
-        </w:rPr>
-        <w:t>Jeg forsætter</w:t>
-      </w:r>
-      <w:r>
-        <w:rPr>
-          <w:lang w:val="da-DK"/>
-        </w:rPr>
-        <w:t xml:space="preserve"> med at </w:t>
-      </w:r>
-      <w:r>
-        <w:rPr>
-          <w:lang w:val="da-DK"/>
-        </w:rPr>
-        <w:t>finde ud af</w:t>
-      </w:r>
-      <w:r>
-        <w:rPr>
-          <w:lang w:val="da-DK"/>
-        </w:rPr>
-        <w:t>:</w:t>
+      <w:r>
+        <w:rPr>
+          <w:lang w:val="da-DK"/>
+        </w:rPr>
+        <w:t xml:space="preserve">Sidst gang </w:t>
+      </w:r>
+      <w:r>
+        <w:rPr>
+          <w:lang w:val="da-DK"/>
+        </w:rPr>
+        <w:t xml:space="preserve">skrev </w:t>
+      </w:r>
+      <w:r>
+        <w:rPr>
+          <w:lang w:val="da-DK"/>
+        </w:rPr>
+        <w:t>jeg nogle koder til at synkronisere</w:t>
+      </w:r>
+      <w:r>
+        <w:rPr>
+          <w:lang w:val="da-DK"/>
+        </w:rPr>
+        <w:t xml:space="preserve"> json file </w:t>
+      </w:r>
+      <w:r>
+        <w:rPr>
+          <w:lang w:val="da-DK"/>
+        </w:rPr>
+        <w:t>gennem</w:t>
+      </w:r>
+      <w:r>
+        <w:rPr>
+          <w:lang w:val="da-DK"/>
+        </w:rPr>
+        <w:t xml:space="preserve"> variable</w:t>
+      </w:r>
+      <w:r>
+        <w:rPr>
+          <w:lang w:val="da-DK"/>
+        </w:rPr>
+        <w:t xml:space="preserve"> gemt</w:t>
+      </w:r>
+      <w:r>
+        <w:rPr>
+          <w:lang w:val="da-DK"/>
+        </w:rPr>
+        <w:t xml:space="preserve"> i json.js  </w:t>
+      </w:r>
+    </w:p>
+    <w:p>
+      <w:pPr>
+        <w:rPr>
+          <w:lang w:val="da-DK"/>
+        </w:rPr>
+      </w:pPr>
+    </w:p>
+    <w:p>
+      <w:pPr>
+        <w:rPr>
+          <w:lang w:val="da-DK"/>
+        </w:rPr>
+      </w:pPr>
+    </w:p>
+    <w:p>
+      <w:pPr>
+        <w:rPr>
+          <w:lang w:val="da-DK"/>
+        </w:rPr>
+      </w:pPr>
+    </w:p>
+    <w:p>
+      <w:pPr>
+        <w:rPr>
+          <w:lang w:val="da-DK"/>
+        </w:rPr>
+      </w:pPr>
+    </w:p>
+    <w:p>
+      <w:pPr>
+        <w:rPr>
+          <w:lang w:val="da-DK"/>
+        </w:rPr>
+      </w:pPr>
+    </w:p>
+    <w:p>
+      <w:pPr>
+        <w:rPr>
+          <w:lang w:val="da-DK"/>
+        </w:rPr>
+      </w:pPr>
+    </w:p>
+    <w:p>
+      <w:pPr>
+        <w:rPr>
+          <w:lang w:val="da-DK"/>
+        </w:rPr>
+      </w:pPr>
+      <w:r>
+        <w:rPr>
+          <w:lang w:val="da-DK"/>
+        </w:rPr>
+        <w:t xml:space="preserve">Nu retter jeg det, </w:t>
+      </w:r>
+      <w:r>
+        <w:rPr>
+          <w:lang w:val="da-DK"/>
+        </w:rPr>
+        <w:t xml:space="preserve">så det kan få json file fra web på backend siden. </w:t>
+      </w:r>
+    </w:p>
+    <w:p>
+      <w:pPr>
+        <w:rPr>
+          <w:lang w:val="da-DK"/>
+        </w:rPr>
+      </w:pPr>
+      <w:r>
+        <w:rPr>
+          <w:lang w:val="da-DK"/>
+        </w:rPr>
+        <w:t>- Inputdat:                                                                                       - Outputdata: (send til klient)</w:t>
+      </w:r>
+    </w:p>
+    <w:p>
+      <w:pPr>
+        <w:rPr>
+          <w:lang w:val="da-DK"/>
+        </w:rPr>
+      </w:pPr>
+      <w:r>
+        <w:rPr>
+          <w:lang w:val="da-DK"/>
+        </w:rPr>
+        <w:drawing>
+          <wp:anchor distT="0" distB="0" distL="114300" distR="114300" simplePos="0" relativeHeight="251660288" behindDoc="0" locked="0" layoutInCell="1" allowOverlap="1" wp14:anchorId="1B036BFB" wp14:editId="4D6B31E8">
+            <wp:simplePos x="0" y="0"/>
+            <wp:positionH relativeFrom="column">
+              <wp:posOffset>3291205</wp:posOffset>
+            </wp:positionH>
+            <wp:positionV relativeFrom="paragraph">
+              <wp:posOffset>10326</wp:posOffset>
+            </wp:positionV>
+            <wp:extent cx="2265680" cy="3215640"/>
+            <wp:effectExtent l="0" t="0" r="1270" b="3810"/>
+            <wp:wrapThrough wrapText="bothSides">
+              <wp:wrapPolygon edited="0">
+                <wp:start x="0" y="0"/>
+                <wp:lineTo x="0" y="21498"/>
+                <wp:lineTo x="21430" y="21498"/>
+                <wp:lineTo x="21430" y="0"/>
+                <wp:lineTo x="0" y="0"/>
+              </wp:wrapPolygon>
+            </wp:wrapThrough>
+            <wp:docPr id="4" name="Billede 4" descr="Et billede, der indeholder tekst&#10;&#10;Automatisk genereret beskrivelse"/>
+            <wp:cNvGraphicFramePr>
+              <a:graphicFrameLocks xmlns:a="http://schemas.openxmlformats.org/drawingml/2006/main" noChangeAspect="1"/>
+            </wp:cNvGraphicFramePr>
+            <a:graphic xmlns:a="http://schemas.openxmlformats.org/drawingml/2006/main">
+              <a:graphicData uri="http://schemas.openxmlformats.org/drawingml/2006/picture">
+                <pic:pic xmlns:pic="http://schemas.openxmlformats.org/drawingml/2006/picture">
+                  <pic:nvPicPr>
+                    <pic:cNvPr id="4" name="Billede 4" descr="Et billede, der indeholder tekst&#10;&#10;Automatisk genereret beskrivelse"/>
+                    <pic:cNvPicPr/>
+                  </pic:nvPicPr>
+                  <pic:blipFill>
+                    <a:blip r:embed="rId6">
+                      <a:extLst>
+                        <a:ext uri="{28A0092B-C50C-407E-A947-70E740481C1C}">
+                          <a14:useLocalDpi xmlns:a14="http://schemas.microsoft.com/office/drawing/2010/main" val="0"/>
+                        </a:ext>
+                      </a:extLst>
+                    </a:blip>
+                    <a:stretch>
+                      <a:fillRect/>
+                    </a:stretch>
+                  </pic:blipFill>
+                  <pic:spPr>
+                    <a:xfrm>
+                      <a:off x="0" y="0"/>
+                      <a:ext cx="2265680" cy="3215640"/>
+                    </a:xfrm>
+                    <a:prstGeom prst="rect">
+                      <a:avLst/>
+                    </a:prstGeom>
+                  </pic:spPr>
+                </pic:pic>
+              </a:graphicData>
+            </a:graphic>
+            <wp14:sizeRelH relativeFrom="page">
+              <wp14:pctWidth>0</wp14:pctWidth>
+            </wp14:sizeRelH>
+            <wp14:sizeRelV relativeFrom="page">
+              <wp14:pctHeight>0</wp14:pctHeight>
+            </wp14:sizeRelV>
+          </wp:anchor>
+        </w:drawing>
+      </w:r>
+      <w:r>
+        <w:rPr>
+          <w:lang w:val="da-DK"/>
+        </w:rPr>
+        <w:drawing>
+          <wp:anchor distT="0" distB="0" distL="114300" distR="114300" simplePos="0" relativeHeight="251658240" behindDoc="0" locked="0" layoutInCell="1" allowOverlap="1" wp14:anchorId="77C1F581" wp14:editId="2466819A">
+            <wp:simplePos x="0" y="0"/>
+            <wp:positionH relativeFrom="margin">
+              <wp:posOffset>94947</wp:posOffset>
+            </wp:positionH>
+            <wp:positionV relativeFrom="paragraph">
+              <wp:posOffset>36167</wp:posOffset>
+            </wp:positionV>
+            <wp:extent cx="2581910" cy="1955800"/>
+            <wp:effectExtent l="0" t="0" r="8890" b="6350"/>
+            <wp:wrapThrough wrapText="bothSides">
+              <wp:wrapPolygon edited="0">
+                <wp:start x="0" y="0"/>
+                <wp:lineTo x="0" y="21460"/>
+                <wp:lineTo x="21515" y="21460"/>
+                <wp:lineTo x="21515" y="0"/>
+                <wp:lineTo x="0" y="0"/>
+              </wp:wrapPolygon>
+            </wp:wrapThrough>
+            <wp:docPr id="2" name="Billede 2" descr="Et billede, der indeholder tekst&#10;&#10;Automatisk genereret beskrivelse"/>
+            <wp:cNvGraphicFramePr>
+              <a:graphicFrameLocks xmlns:a="http://schemas.openxmlformats.org/drawingml/2006/main" noChangeAspect="1"/>
+            </wp:cNvGraphicFramePr>
+            <a:graphic xmlns:a="http://schemas.openxmlformats.org/drawingml/2006/main">
+              <a:graphicData uri="http://schemas.openxmlformats.org/drawingml/2006/picture">
+                <pic:pic xmlns:pic="http://schemas.openxmlformats.org/drawingml/2006/picture">
+                  <pic:nvPicPr>
+                    <pic:cNvPr id="2" name="Billede 2" descr="Et billede, der indeholder tekst&#10;&#10;Automatisk genereret beskrivelse"/>
+                    <pic:cNvPicPr/>
+                  </pic:nvPicPr>
+                  <pic:blipFill>
+                    <a:blip r:embed="rId7">
+                      <a:extLst>
+                        <a:ext uri="{28A0092B-C50C-407E-A947-70E740481C1C}">
+                          <a14:useLocalDpi xmlns:a14="http://schemas.microsoft.com/office/drawing/2010/main" val="0"/>
+                        </a:ext>
+                      </a:extLst>
+                    </a:blip>
+                    <a:stretch>
+                      <a:fillRect/>
+                    </a:stretch>
+                  </pic:blipFill>
+                  <pic:spPr>
+                    <a:xfrm>
+                      <a:off x="0" y="0"/>
+                      <a:ext cx="2581910" cy="1955800"/>
+                    </a:xfrm>
+                    <a:prstGeom prst="rect">
+                      <a:avLst/>
+                    </a:prstGeom>
+                  </pic:spPr>
+                </pic:pic>
+              </a:graphicData>
+            </a:graphic>
+            <wp14:sizeRelH relativeFrom="page">
+              <wp14:pctWidth>0</wp14:pctWidth>
+            </wp14:sizeRelH>
+            <wp14:sizeRelV relativeFrom="page">
+              <wp14:pctHeight>0</wp14:pctHeight>
+            </wp14:sizeRelV>
+          </wp:anchor>
+        </w:drawing>
+      </w:r>
+    </w:p>
+    <w:p>
+      <w:pPr>
+        <w:rPr>
+          <w:lang w:val="da-DK"/>
+        </w:rPr>
+      </w:pPr>
+    </w:p>
+    <w:p>
+      <w:pPr>
+        <w:rPr>
+          <w:lang w:val="da-DK"/>
+        </w:rPr>
+      </w:pPr>
+    </w:p>
+    <w:p>
+      <w:pPr>
+        <w:rPr>
+          <w:lang w:val="da-DK"/>
+        </w:rPr>
+      </w:pPr>
+    </w:p>
+    <w:p>
+      <w:pPr>
+        <w:rPr>
+          <w:lang w:val="da-DK"/>
+        </w:rPr>
+      </w:pPr>
+    </w:p>
+    <w:p>
+      <w:pPr>
+        <w:rPr>
+          <w:lang w:val="da-DK"/>
+        </w:rPr>
+      </w:pPr>
+    </w:p>
+    <w:p>
+      <w:pPr>
+        <w:rPr>
+          <w:lang w:val="da-DK"/>
+        </w:rPr>
+      </w:pPr>
+    </w:p>
+    <w:p>
+      <w:pPr>
+        <w:rPr>
+          <w:lang w:val="da-DK"/>
+        </w:rPr>
+      </w:pPr>
+    </w:p>
+    <w:p>
+      <w:pPr>
+        <w:rPr>
+          <w:lang w:val="da-DK"/>
+        </w:rPr>
+      </w:pPr>
+    </w:p>
+    <w:p>
+      <w:pPr>
+        <w:rPr>
+          <w:lang w:val="da-DK"/>
+        </w:rPr>
+      </w:pPr>
+    </w:p>
+    <w:p>
+      <w:pPr>
+        <w:rPr>
+          <w:lang w:val="da-DK"/>
+        </w:rPr>
+      </w:pPr>
+    </w:p>
+    <w:p>
+      <w:pPr>
+        <w:rPr>
+          <w:lang w:val="da-DK"/>
+        </w:rPr>
+      </w:pPr>
+      <w:r>
+        <w:rPr>
+          <w:lang w:val="da-DK"/>
+        </w:rPr>
+        <w:t>For at tjekke koder:</w:t>
       </w:r>
     </w:p>
     <w:p>
@@ -284,7 +431,7 @@
         <w:pStyle w:val="Listeafsnit"/>
         <w:numPr>
           <w:ilvl w:val="0"/>
-          <w:numId w:val="4"/>
+          <w:numId w:val="6"/>
         </w:numPr>
         <w:rPr>
           <w:lang w:val="da-DK"/>
@@ -294,25 +441,7 @@
         <w:rPr>
           <w:lang w:val="da-DK"/>
         </w:rPr>
-        <w:t xml:space="preserve">Hvordan får </w:t>
-      </w:r>
-      <w:r>
-        <w:rPr>
-          <w:lang w:val="da-DK"/>
-        </w:rPr>
-        <w:t xml:space="preserve">backend </w:t>
-      </w:r>
-      <w:r>
-        <w:rPr>
-          <w:lang w:val="da-DK"/>
-        </w:rPr>
-        <w:t xml:space="preserve">flere json file fra </w:t>
-      </w:r>
-      <w:r>
-        <w:rPr>
-          <w:lang w:val="da-DK"/>
-        </w:rPr>
-        <w:t>frontend</w:t>
+        <w:t xml:space="preserve">Kør json.js i nodejs </w:t>
       </w:r>
     </w:p>
     <w:p>
@@ -320,7 +449,7 @@
         <w:pStyle w:val="Listeafsnit"/>
         <w:numPr>
           <w:ilvl w:val="0"/>
-          <w:numId w:val="4"/>
+          <w:numId w:val="6"/>
         </w:numPr>
         <w:rPr>
           <w:lang w:val="da-DK"/>
@@ -330,31 +459,273 @@
         <w:rPr>
           <w:lang w:val="da-DK"/>
         </w:rPr>
-        <w:t xml:space="preserve">Hvordan </w:t>
-      </w:r>
-      <w:r>
-        <w:rPr>
-          <w:lang w:val="da-DK"/>
-        </w:rPr>
-        <w:t>gør</w:t>
-      </w:r>
-      <w:r>
-        <w:rPr>
-          <w:lang w:val="da-DK"/>
-        </w:rPr>
-        <w:t xml:space="preserve"> det i looping (få data i realtid: long polling eller </w:t>
-      </w:r>
-      <w:r>
-        <w:rPr>
-          <w:lang w:val="da-DK"/>
-        </w:rPr>
-        <w:t>s</w:t>
-      </w:r>
-      <w:r>
-        <w:rPr>
-          <w:lang w:val="da-DK"/>
-        </w:rPr>
-        <w:t>ocket)</w:t>
+        <w:t>For at indtaste flere data skal trykke på pilen for at vende tilbage til inputsiden</w:t>
+      </w:r>
+    </w:p>
+    <w:p>
+      <w:pPr>
+        <w:pStyle w:val="Listeafsnit"/>
+        <w:rPr>
+          <w:u w:val="single"/>
+          <w:lang w:val="da-DK"/>
+        </w:rPr>
+      </w:pPr>
+      <w:r>
+        <w:rPr>
+          <w:noProof/>
+          <w:lang w:val="da-DK"/>
+        </w:rPr>
+        <mc:AlternateContent>
+          <mc:Choice Requires="wpg">
+            <w:drawing>
+              <wp:anchor distT="0" distB="0" distL="114300" distR="114300" simplePos="0" relativeHeight="251664384" behindDoc="0" locked="0" layoutInCell="1" allowOverlap="1" wp14:anchorId="50FCD80B" wp14:editId="678EE9A6">
+                <wp:simplePos x="0" y="0"/>
+                <wp:positionH relativeFrom="margin">
+                  <wp:align>right</wp:align>
+                </wp:positionH>
+                <wp:positionV relativeFrom="paragraph">
+                  <wp:posOffset>66316</wp:posOffset>
+                </wp:positionV>
+                <wp:extent cx="2597785" cy="2176145"/>
+                <wp:effectExtent l="0" t="0" r="0" b="0"/>
+                <wp:wrapThrough wrapText="bothSides">
+                  <wp:wrapPolygon edited="0">
+                    <wp:start x="1742" y="0"/>
+                    <wp:lineTo x="0" y="189"/>
+                    <wp:lineTo x="0" y="756"/>
+                    <wp:lineTo x="1742" y="3025"/>
+                    <wp:lineTo x="1742" y="21367"/>
+                    <wp:lineTo x="21384" y="21367"/>
+                    <wp:lineTo x="21384" y="0"/>
+                    <wp:lineTo x="1742" y="0"/>
+                  </wp:wrapPolygon>
+                </wp:wrapThrough>
+                <wp:docPr id="6" name="Gruppe 6"/>
+                <wp:cNvGraphicFramePr/>
+                <a:graphic xmlns:a="http://schemas.openxmlformats.org/drawingml/2006/main">
+                  <a:graphicData uri="http://schemas.microsoft.com/office/word/2010/wordprocessingGroup">
+                    <wpg:wgp>
+                      <wpg:cNvGrpSpPr/>
+                      <wpg:grpSpPr>
+                        <a:xfrm>
+                          <a:off x="0" y="0"/>
+                          <a:ext cx="2597785" cy="2176145"/>
+                          <a:chOff x="0" y="0"/>
+                          <a:chExt cx="2598227" cy="2176145"/>
+                        </a:xfrm>
+                      </wpg:grpSpPr>
+                      <pic:pic xmlns:pic="http://schemas.openxmlformats.org/drawingml/2006/picture">
+                        <pic:nvPicPr>
+                          <pic:cNvPr id="3" name="Billede 3" descr="Et billede, der indeholder tekst&#10;&#10;Automatisk genereret beskrivelse"/>
+                          <pic:cNvPicPr>
+                            <a:picLocks noChangeAspect="1"/>
+                          </pic:cNvPicPr>
+                        </pic:nvPicPr>
+                        <pic:blipFill>
+                          <a:blip r:embed="rId8">
+                            <a:extLst>
+                              <a:ext uri="{28A0092B-C50C-407E-A947-70E740481C1C}">
+                                <a14:useLocalDpi xmlns:a14="http://schemas.microsoft.com/office/drawing/2010/main" val="0"/>
+                              </a:ext>
+                            </a:extLst>
+                          </a:blip>
+                          <a:stretch>
+                            <a:fillRect/>
+                          </a:stretch>
+                        </pic:blipFill>
+                        <pic:spPr>
+                          <a:xfrm>
+                            <a:off x="254442" y="0"/>
+                            <a:ext cx="2343785" cy="2176145"/>
+                          </a:xfrm>
+                          <a:prstGeom prst="rect">
+                            <a:avLst/>
+                          </a:prstGeom>
+                        </pic:spPr>
+                      </pic:pic>
+                      <wps:wsp>
+                        <wps:cNvPr id="5" name="Lige pilforbindelse 5"/>
+                        <wps:cNvCnPr/>
+                        <wps:spPr>
+                          <a:xfrm>
+                            <a:off x="0" y="31805"/>
+                            <a:ext cx="310101" cy="270344"/>
+                          </a:xfrm>
+                          <a:prstGeom prst="straightConnector1">
+                            <a:avLst/>
+                          </a:prstGeom>
+                          <a:ln>
+                            <a:tailEnd type="triangle"/>
+                          </a:ln>
+                        </wps:spPr>
+                        <wps:style>
+                          <a:lnRef idx="2">
+                            <a:schemeClr val="accent2"/>
+                          </a:lnRef>
+                          <a:fillRef idx="0">
+                            <a:schemeClr val="accent2"/>
+                          </a:fillRef>
+                          <a:effectRef idx="1">
+                            <a:schemeClr val="accent2"/>
+                          </a:effectRef>
+                          <a:fontRef idx="minor">
+                            <a:schemeClr val="tx1"/>
+                          </a:fontRef>
+                        </wps:style>
+                        <wps:bodyPr/>
+                      </wps:wsp>
+                    </wpg:wgp>
+                  </a:graphicData>
+                </a:graphic>
+              </wp:anchor>
+            </w:drawing>
+          </mc:Choice>
+          <mc:Fallback>
+            <w:pict>
+              <v:group w14:anchorId="29D14394" id="Gruppe 6" o:spid="_x0000_s1026" style="position:absolute;margin-left:153.35pt;margin-top:5.2pt;width:204.55pt;height:171.35pt;z-index:251664384;mso-position-horizontal:right;mso-position-horizontal-relative:margin" coordsize="25982,21761" o:gfxdata="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">
+                <v:shapetype id="_x0000_t75" coordsize="21600,21600" o:spt="75" o:preferrelative="t" path="m@4@5l@4@11@9@11@9@5xe" filled="f" stroked="f">
+                  <v:stroke joinstyle="miter"/>
+                  <v:formulas>
+                    <v:f eqn="if lineDrawn pixelLineWidth 0"/>
+                    <v:f eqn="sum @0 1 0"/>
+                    <v:f eqn="sum 0 0 @1"/>
+                    <v:f eqn="prod @2 1 2"/>
+                    <v:f eqn="prod @3 21600 pixelWidth"/>
+                    <v:f eqn="prod @3 21600 pixelHeight"/>
+                    <v:f eqn="sum @0 0 1"/>
+                    <v:f eqn="prod @6 1 2"/>
+                    <v:f eqn="prod @7 21600 pixelWidth"/>
+                    <v:f eqn="sum @8 21600 0"/>
+                    <v:f eqn="prod @7 21600 pixelHeight"/>
+                    <v:f eqn="sum @10 21600 0"/>
+                  </v:formulas>
+                  <v:path o:extrusionok="f" gradientshapeok="t" o:connecttype="rect"/>
+                  <o:lock v:ext="edit" aspectratio="t"/>
+                </v:shapetype>
+                <v:shape id="Billede 3" o:spid="_x0000_s1027" type="#_x0000_t75" alt="Et billede, der indeholder tekst&#10;&#10;Automatisk genereret beskrivelse" style="position:absolute;left:2544;width:23438;height:21761;visibility:visible;mso-wrap-style:square" o:gfxdata="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">
+                  <v:imagedata r:id="rId9" o:title="Et billede, der indeholder tekst&#10;&#10;Automatisk genereret beskrivelse"/>
+                </v:shape>
+                <v:shapetype id="_x0000_t32" coordsize="21600,21600" o:spt="32" o:oned="t" path="m,l21600,21600e" filled="f">
+                  <v:path arrowok="t" fillok="f" o:connecttype="none"/>
+                  <o:lock v:ext="edit" shapetype="t"/>
+                </v:shapetype>
+                <v:shape id="Lige pilforbindelse 5" o:spid="_x0000_s1028" type="#_x0000_t32" style="position:absolute;top:318;width:3101;height:2703;visibility:visible;mso-wrap-style:square" o:connectortype="straight" o:gfxdata="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" strokecolor="#ed7d31 [3205]" strokeweight="1pt">
+                  <v:stroke endarrow="block" joinstyle="miter"/>
+                </v:shape>
+                <w10:wrap type="through" anchorx="margin"/>
+              </v:group>
+            </w:pict>
+          </mc:Fallback>
+        </mc:AlternateContent>
+      </w:r>
+    </w:p>
+    <w:p>
+      <w:pPr>
+        <w:pStyle w:val="Listeafsnit"/>
+        <w:rPr>
+          <w:lang w:val="da-DK"/>
+        </w:rPr>
+      </w:pPr>
+      <w:r>
+        <w:rPr>
+          <w:u w:val="single"/>
+          <w:lang w:val="da-DK"/>
+        </w:rPr>
+        <w:t>Bemærk:</w:t>
+      </w:r>
+      <w:r>
+        <w:rPr>
+          <w:lang w:val="da-DK"/>
+        </w:rPr>
+        <w:t xml:space="preserve"> dette program er kun til at teste, hvordan man modtager json og synkroniserer dem, bruges ikke i projektet.</w:t>
+      </w:r>
+      <w:r>
+        <w:rPr>
+          <w:lang w:val="da-DK"/>
+        </w:rPr>
+        <w:t xml:space="preserve"> (brug kun kode på server)</w:t>
+      </w:r>
+    </w:p>
+    <w:p>
+      <w:pPr>
+        <w:rPr>
+          <w:lang w:val="da-DK"/>
+        </w:rPr>
+      </w:pPr>
+    </w:p>
+    <w:p>
+      <w:pPr>
+        <w:rPr>
+          <w:lang w:val="da-DK"/>
+        </w:rPr>
+      </w:pPr>
+      <w:r>
+        <w:rPr>
+          <w:lang w:val="da-DK"/>
+        </w:rPr>
+        <w:t xml:space="preserve">Jeg </w:t>
+      </w:r>
+      <w:r>
+        <w:rPr>
+          <w:lang w:val="da-DK"/>
+        </w:rPr>
+        <w:t>bliver ved</w:t>
+      </w:r>
+      <w:r>
+        <w:rPr>
+          <w:lang w:val="da-DK"/>
+        </w:rPr>
+        <w:t xml:space="preserve"> med at </w:t>
+      </w:r>
+      <w:r>
+        <w:rPr>
+          <w:lang w:val="da-DK"/>
+        </w:rPr>
+        <w:t>finde ud af</w:t>
+      </w:r>
+      <w:r>
+        <w:rPr>
+          <w:lang w:val="da-DK"/>
+        </w:rPr>
+        <w:t>:</w:t>
+      </w:r>
+    </w:p>
+    <w:p>
+      <w:pPr>
+        <w:pStyle w:val="Listeafsnit"/>
+        <w:rPr>
+          <w:lang w:val="da-DK"/>
+        </w:rPr>
+      </w:pPr>
+      <w:r>
+        <w:rPr>
+          <w:lang w:val="da-DK"/>
+        </w:rPr>
+        <w:t xml:space="preserve">Hvordan får </w:t>
+      </w:r>
+      <w:r>
+        <w:rPr>
+          <w:lang w:val="da-DK"/>
+        </w:rPr>
+        <w:t xml:space="preserve">backend </w:t>
+      </w:r>
+      <w:r>
+        <w:rPr>
+          <w:lang w:val="da-DK"/>
+        </w:rPr>
+        <w:t xml:space="preserve">flere json file fra </w:t>
+      </w:r>
+      <w:r>
+        <w:rPr>
+          <w:lang w:val="da-DK"/>
+        </w:rPr>
+        <w:t>frontend</w:t>
+      </w:r>
+      <w:r>
+        <w:rPr>
+          <w:lang w:val="da-DK"/>
+        </w:rPr>
+        <w:t xml:space="preserve"> via fetch API</w:t>
       </w:r>
     </w:p>
     <w:sectPr>
@@ -661,6 +1032,95 @@
     </w:lvl>
   </w:abstractNum>
   <w:abstractNum w:abstractNumId="3" w15:restartNumberingAfterBreak="0">
+    <w:nsid w:val="4A35072E"/>
+    <w:multiLevelType w:val="hybridMultilevel"/>
+    <w:tmpl w:val="3654AE76"/>
+    <w:lvl w:ilvl="0" w:tplc="3668A220">
+      <w:start w:val="1"/>
+      <w:numFmt w:val="decimal"/>
+      <w:lvlText w:val="%1."/>
+      <w:lvlJc w:val="left"/>
+      <w:pPr>
+        <w:ind w:left="720" w:hanging="360"/>
+      </w:pPr>
+      <w:rPr>
+        <w:rFonts w:hint="default"/>
+      </w:rPr>
+    </w:lvl>
+    <w:lvl w:ilvl="1" w:tplc="20000019" w:tentative="1">
+      <w:start w:val="1"/>
+      <w:numFmt w:val="lowerLetter"/>
+      <w:lvlText w:val="%2."/>
+      <w:lvlJc w:val="left"/>
+      <w:pPr>
+        <w:ind w:left="1440" w:hanging="360"/>
+      </w:pPr>
+    </w:lvl>
+    <w:lvl w:ilvl="2" w:tplc="2000001B" w:tentative="1">
+      <w:start w:val="1"/>
+      <w:numFmt w:val="lowerRoman"/>
+      <w:lvlText w:val="%3."/>
+      <w:lvlJc w:val="right"/>
+      <w:pPr>
+        <w:ind w:left="2160" w:hanging="180"/>
+      </w:pPr>
+    </w:lvl>
+    <w:lvl w:ilvl="3" w:tplc="2000000F" w:tentative="1">
+      <w:start w:val="1"/>
+      <w:numFmt w:val="decimal"/>
+      <w:lvlText w:val="%4."/>
+      <w:lvlJc w:val="left"/>
+      <w:pPr>
+        <w:ind w:left="2880" w:hanging="360"/>
+      </w:pPr>
+    </w:lvl>
+    <w:lvl w:ilvl="4" w:tplc="20000019" w:tentative="1">
+      <w:start w:val="1"/>
+      <w:numFmt w:val="lowerLetter"/>
+      <w:lvlText w:val="%5."/>
+      <w:lvlJc w:val="left"/>
+      <w:pPr>
+        <w:ind w:left="3600" w:hanging="360"/>
+      </w:pPr>
+    </w:lvl>
+    <w:lvl w:ilvl="5" w:tplc="2000001B" w:tentative="1">
+      <w:start w:val="1"/>
+      <w:numFmt w:val="lowerRoman"/>
+      <w:lvlText w:val="%6."/>
+      <w:lvlJc w:val="right"/>
+      <w:pPr>
+        <w:ind w:left="4320" w:hanging="180"/>
+      </w:pPr>
+    </w:lvl>
+    <w:lvl w:ilvl="6" w:tplc="2000000F" w:tentative="1">
+      <w:start w:val="1"/>
+      <w:numFmt w:val="decimal"/>
+      <w:lvlText w:val="%7."/>
+      <w:lvlJc w:val="left"/>
+      <w:pPr>
+        <w:ind w:left="5040" w:hanging="360"/>
+      </w:pPr>
+    </w:lvl>
+    <w:lvl w:ilvl="7" w:tplc="20000019" w:tentative="1">
+      <w:start w:val="1"/>
+      <w:numFmt w:val="lowerLetter"/>
+      <w:lvlText w:val="%8."/>
+      <w:lvlJc w:val="left"/>
+      <w:pPr>
+        <w:ind w:left="5760" w:hanging="360"/>
+      </w:pPr>
+    </w:lvl>
+    <w:lvl w:ilvl="8" w:tplc="2000001B" w:tentative="1">
+      <w:start w:val="1"/>
+      <w:numFmt w:val="lowerRoman"/>
+      <w:lvlText w:val="%9."/>
+      <w:lvlJc w:val="right"/>
+      <w:pPr>
+        <w:ind w:left="6480" w:hanging="180"/>
+      </w:pPr>
+    </w:lvl>
+  </w:abstractNum>
+  <w:abstractNum w:abstractNumId="4" w15:restartNumberingAfterBreak="0">
     <w:nsid w:val="5F1459B8"/>
     <w:multiLevelType w:val="hybridMultilevel"/>
     <w:tmpl w:val="37701EC6"/>
@@ -749,7 +1209,7 @@
       </w:pPr>
     </w:lvl>
   </w:abstractNum>
-  <w:abstractNum w:abstractNumId="4" w15:restartNumberingAfterBreak="0">
+  <w:abstractNum w:abstractNumId="5" w15:restartNumberingAfterBreak="0">
     <w:nsid w:val="744B284F"/>
     <w:multiLevelType w:val="hybridMultilevel"/>
     <w:tmpl w:val="16844DEC"/>
@@ -848,10 +1308,13 @@
     <w:abstractNumId w:val="1"/>
   </w:num>
   <w:num w:numId="4" w16cid:durableId="25912876">
-    <w:abstractNumId w:val="3"/>
+    <w:abstractNumId w:val="4"/>
   </w:num>
   <w:num w:numId="5" w16cid:durableId="1441682209">
-    <w:abstractNumId w:val="4"/>
+    <w:abstractNumId w:val="5"/>
+  </w:num>
+  <w:num w:numId="6" w16cid:durableId="2084335276">
+    <w:abstractNumId w:val="3"/>
   </w:num>
 </w:numbering>
 </file>

</xml_diff>